<commit_message>
tp 2 completed , ex1,2 completed
</commit_message>
<xml_diff>
--- a/MasmoudiMohamed_GaraYoussef.docx
+++ b/MasmoudiMohamed_GaraYoussef.docx
@@ -962,6 +962,64 @@
     </w:p>
     <w:p>
       <w:pPr>
+        <w:pStyle w:val="ListParagraph"/>
+        <w:numPr>
+          <w:ilvl w:val="0"/>
+          <w:numId w:val="1"/>
+        </w:numPr>
+        <w:spacing w:before="100" w:beforeAutospacing="1" w:after="100" w:afterAutospacing="1" w:line="240" w:lineRule="auto"/>
+        <w:rPr>
+          <w:rFonts w:ascii="Times New Roman" w:eastAsia="Times New Roman" w:hAnsi="Times New Roman" w:cs="Times New Roman"/>
+          <w:b/>
+          <w:bCs/>
+          <w:sz w:val="24"/>
+          <w:szCs w:val="24"/>
+          <w:lang w:eastAsia="fr-FR"/>
+        </w:rPr>
+      </w:pPr>
+      <w:r>
+        <w:rPr>
+          <w:rFonts w:ascii="Times New Roman" w:eastAsia="Times New Roman" w:hAnsi="Times New Roman" w:cs="Times New Roman"/>
+          <w:b/>
+          <w:bCs/>
+          <w:sz w:val="24"/>
+          <w:szCs w:val="24"/>
+          <w:lang w:eastAsia="fr-FR"/>
+        </w:rPr>
+        <w:t>Modèle d’analyse </w:t>
+      </w:r>
+    </w:p>
+    <w:p>
+      <w:pPr>
+        <w:pStyle w:val="ListParagraph"/>
+        <w:numPr>
+          <w:ilvl w:val="0"/>
+          <w:numId w:val="1"/>
+        </w:numPr>
+        <w:spacing w:before="100" w:beforeAutospacing="1" w:after="100" w:afterAutospacing="1" w:line="240" w:lineRule="auto"/>
+        <w:rPr>
+          <w:rFonts w:ascii="Times New Roman" w:eastAsia="Times New Roman" w:hAnsi="Times New Roman" w:cs="Times New Roman"/>
+          <w:b/>
+          <w:bCs/>
+          <w:sz w:val="24"/>
+          <w:szCs w:val="24"/>
+          <w:lang w:eastAsia="fr-FR"/>
+        </w:rPr>
+      </w:pPr>
+      <w:r>
+        <w:rPr>
+          <w:rFonts w:ascii="Times New Roman" w:eastAsia="Times New Roman" w:hAnsi="Times New Roman" w:cs="Times New Roman"/>
+          <w:b/>
+          <w:bCs/>
+          <w:sz w:val="24"/>
+          <w:szCs w:val="24"/>
+          <w:lang w:eastAsia="fr-FR"/>
+        </w:rPr>
+        <w:t>Diagramme de classe </w:t>
+      </w:r>
+    </w:p>
+    <w:p>
+      <w:pPr>
         <w:spacing w:after="0" w:line="240" w:lineRule="auto"/>
         <w:rPr>
           <w:rFonts w:ascii="Times New Roman" w:eastAsia="Times New Roman" w:hAnsi="Times New Roman" w:cs="Times New Roman"/>
@@ -1024,17 +1082,8 @@
           <w:szCs w:val="24"/>
           <w:lang w:eastAsia="fr-FR"/>
         </w:rPr>
-        <w:t xml:space="preserve">Les méthodes traditionnelles de recrutement, telles que les agences locales ou les médias classiques, ne répondent plus efficacement aux besoins actuels des employeurs et des </w:t>
-      </w:r>
-      <w:r>
-        <w:rPr>
-          <w:rFonts w:ascii="Times New Roman" w:eastAsia="Times New Roman" w:hAnsi="Times New Roman" w:cs="Times New Roman"/>
-          <w:sz w:val="24"/>
-          <w:szCs w:val="24"/>
-          <w:lang w:eastAsia="fr-FR"/>
-        </w:rPr>
         <w:lastRenderedPageBreak/>
-        <w:t>candidats. Ce système présente des limitations importantes, notamment une portée géographique restreinte et des délais de traitement allongés.</w:t>
+        <w:t>Les méthodes traditionnelles de recrutement, telles que les agences locales ou les médias classiques, ne répondent plus efficacement aux besoins actuels des employeurs et des candidats. Ce système présente des limitations importantes, notamment une portée géographique restreinte et des délais de traitement allongés.</w:t>
       </w:r>
     </w:p>
     <w:p>
@@ -1530,6 +1579,7 @@
           <w:szCs w:val="27"/>
           <w:lang w:eastAsia="fr-FR"/>
         </w:rPr>
+        <w:lastRenderedPageBreak/>
         <w:t>3.3 Fonctionnalités principales</w:t>
       </w:r>
     </w:p>
@@ -1554,7 +1604,6 @@
           <w:szCs w:val="24"/>
           <w:lang w:eastAsia="fr-FR"/>
         </w:rPr>
-        <w:lastRenderedPageBreak/>
         <w:t>Inscription et gestion des profils (candidats et recruteurs).</w:t>
       </w:r>
     </w:p>
@@ -1926,6 +1975,7 @@
           <w:bCs w:val="0"/>
           <w:u w:val="single"/>
         </w:rPr>
+        <w:lastRenderedPageBreak/>
         <w:t>5.1.1 Définition des acteurs</w:t>
       </w:r>
     </w:p>
@@ -1977,7 +2027,6 @@
         <w:rPr>
           <w:rStyle w:val="Strong"/>
         </w:rPr>
-        <w:lastRenderedPageBreak/>
         <w:t>Candidats</w:t>
       </w:r>
       <w:r>
@@ -2268,6 +2317,7 @@
         <w:ind w:left="1080"/>
       </w:pPr>
       <w:r>
+        <w:lastRenderedPageBreak/>
         <w:t>Statistiques sur les annonces publiées (nombre de vues, nombre de candidatures, taux de réponse).</w:t>
       </w:r>
     </w:p>
@@ -2282,7 +2332,6 @@
           <w:b w:val="0"/>
           <w:bCs w:val="0"/>
         </w:rPr>
-        <w:lastRenderedPageBreak/>
         <w:t>C. Pour les Administrateurs</w:t>
       </w:r>
     </w:p>
@@ -2667,7 +2716,6 @@
           <w:b/>
           <w:bCs/>
         </w:rPr>
-        <w:lastRenderedPageBreak/>
         <w:t>6. Cas des utilisations</w:t>
       </w:r>
     </w:p>
@@ -7431,6 +7479,162 @@
       </w:tr>
     </w:tbl>
     <w:p/>
+    <w:p>
+      <w:pPr>
+        <w:pStyle w:val="Heading2"/>
+        <w:rPr>
+          <w:rStyle w:val="Strong"/>
+          <w:b/>
+          <w:bCs/>
+        </w:rPr>
+      </w:pPr>
+      <w:r>
+        <w:rPr>
+          <w:rStyle w:val="Strong"/>
+          <w:b/>
+          <w:bCs/>
+        </w:rPr>
+        <w:t>7. Modèle d’analyse :</w:t>
+      </w:r>
+    </w:p>
+    <w:p>
+      <w:pPr>
+        <w:spacing w:before="100" w:beforeAutospacing="1" w:after="100" w:afterAutospacing="1" w:line="240" w:lineRule="auto"/>
+        <w:rPr>
+          <w:rFonts w:ascii="Times New Roman" w:eastAsia="Times New Roman" w:hAnsi="Times New Roman" w:cs="Times New Roman"/>
+          <w:sz w:val="24"/>
+          <w:szCs w:val="24"/>
+          <w:lang w:eastAsia="fr-FR"/>
+        </w:rPr>
+      </w:pPr>
+      <w:r>
+        <w:rPr>
+          <w:rFonts w:ascii="Times New Roman" w:eastAsia="Times New Roman" w:hAnsi="Times New Roman" w:cs="Times New Roman"/>
+          <w:noProof/>
+          <w:sz w:val="24"/>
+          <w:szCs w:val="24"/>
+          <w:lang w:eastAsia="fr-FR"/>
+        </w:rPr>
+        <w:drawing>
+          <wp:inline distT="0" distB="0" distL="0" distR="0">
+            <wp:extent cx="6416040" cy="5067300"/>
+            <wp:effectExtent l="0" t="0" r="3810" b="0"/>
+            <wp:docPr id="3" name="Picture 3" descr="C:\Users\medte\OneDrive\Pictures\Screenshots\Capture d'écran 2025-04-15 212708.png"/>
+            <wp:cNvGraphicFramePr>
+              <a:graphicFrameLocks xmlns:a="http://schemas.openxmlformats.org/drawingml/2006/main" noChangeAspect="1"/>
+            </wp:cNvGraphicFramePr>
+            <a:graphic xmlns:a="http://schemas.openxmlformats.org/drawingml/2006/main">
+              <a:graphicData uri="http://schemas.openxmlformats.org/drawingml/2006/picture">
+                <pic:pic xmlns:pic="http://schemas.openxmlformats.org/drawingml/2006/picture">
+                  <pic:nvPicPr>
+                    <pic:cNvPr id="0" name="Picture 7" descr="C:\Users\medte\OneDrive\Pictures\Screenshots\Capture d'écran 2025-04-15 212708.png"/>
+                    <pic:cNvPicPr>
+                      <a:picLocks noChangeAspect="1" noChangeArrowheads="1"/>
+                    </pic:cNvPicPr>
+                  </pic:nvPicPr>
+                  <pic:blipFill>
+                    <a:blip r:embed="rId15">
+                      <a:extLst>
+                        <a:ext uri="{28A0092B-C50C-407E-A947-70E740481C1C}">
+                          <a14:useLocalDpi xmlns:a14="http://schemas.microsoft.com/office/drawing/2010/main" val="0"/>
+                        </a:ext>
+                      </a:extLst>
+                    </a:blip>
+                    <a:srcRect/>
+                    <a:stretch>
+                      <a:fillRect/>
+                    </a:stretch>
+                  </pic:blipFill>
+                  <pic:spPr bwMode="auto">
+                    <a:xfrm>
+                      <a:off x="0" y="0"/>
+                      <a:ext cx="6416040" cy="5067300"/>
+                    </a:xfrm>
+                    <a:prstGeom prst="rect">
+                      <a:avLst/>
+                    </a:prstGeom>
+                    <a:noFill/>
+                    <a:ln>
+                      <a:noFill/>
+                    </a:ln>
+                  </pic:spPr>
+                </pic:pic>
+              </a:graphicData>
+            </a:graphic>
+          </wp:inline>
+        </w:drawing>
+      </w:r>
+    </w:p>
+    <w:p>
+      <w:pPr>
+        <w:pStyle w:val="Heading3"/>
+        <w:rPr>
+          <w:rStyle w:val="Strong"/>
+          <w:b/>
+          <w:bCs/>
+        </w:rPr>
+      </w:pPr>
+    </w:p>
+    <w:p>
+      <w:pPr>
+        <w:pStyle w:val="Heading2"/>
+      </w:pPr>
+      <w:r>
+        <w:rPr>
+          <w:rStyle w:val="Strong"/>
+          <w:b/>
+          <w:bCs/>
+        </w:rPr>
+        <w:lastRenderedPageBreak/>
+        <w:t>8. Diagramme de classe :</w:t>
+      </w:r>
+    </w:p>
+    <w:p>
+      <w:pPr>
+        <w:pStyle w:val="Heading2"/>
+      </w:pPr>
+    </w:p>
+    <w:p>
+      <w:r>
+        <w:drawing>
+          <wp:inline distT="0" distB="0" distL="0" distR="0" wp14:anchorId="5C06FE83" wp14:editId="530BE47D">
+            <wp:extent cx="5760720" cy="5851525"/>
+            <wp:effectExtent l="0" t="0" r="0" b="0"/>
+            <wp:docPr id="5" name="Picture 5"/>
+            <wp:cNvGraphicFramePr>
+              <a:graphicFrameLocks xmlns:a="http://schemas.openxmlformats.org/drawingml/2006/main" noChangeAspect="1"/>
+            </wp:cNvGraphicFramePr>
+            <a:graphic xmlns:a="http://schemas.openxmlformats.org/drawingml/2006/main">
+              <a:graphicData uri="http://schemas.openxmlformats.org/drawingml/2006/picture">
+                <pic:pic xmlns:pic="http://schemas.openxmlformats.org/drawingml/2006/picture">
+                  <pic:nvPicPr>
+                    <pic:cNvPr id="1" name=""/>
+                    <pic:cNvPicPr/>
+                  </pic:nvPicPr>
+                  <pic:blipFill>
+                    <a:blip r:embed="rId16"/>
+                    <a:stretch>
+                      <a:fillRect/>
+                    </a:stretch>
+                  </pic:blipFill>
+                  <pic:spPr>
+                    <a:xfrm>
+                      <a:off x="0" y="0"/>
+                      <a:ext cx="5760720" cy="5851525"/>
+                    </a:xfrm>
+                    <a:prstGeom prst="rect">
+                      <a:avLst/>
+                    </a:prstGeom>
+                  </pic:spPr>
+                </pic:pic>
+              </a:graphicData>
+            </a:graphic>
+          </wp:inline>
+        </w:drawing>
+      </w:r>
+      <w:bookmarkStart w:id="0" w:name="_GoBack"/>
+      <w:bookmarkEnd w:id="0"/>
+    </w:p>
     <w:p/>
     <w:p/>
     <w:p/>
@@ -7441,321 +7645,6 @@
     <w:p/>
     <w:p/>
     <w:p/>
-    <w:p/>
-    <w:p/>
-    <w:p/>
-    <w:p/>
-    <w:p/>
-    <w:p/>
-    <w:p/>
-    <w:p/>
-    <w:p/>
-    <w:p/>
-    <w:p/>
-    <w:p/>
-    <w:p>
-      <w:pPr>
-        <w:rPr>
-          <w:b/>
-          <w:bCs/>
-          <w:color w:val="2E74B5" w:themeColor="accent1" w:themeShade="BF"/>
-          <w:sz w:val="52"/>
-          <w:szCs w:val="52"/>
-        </w:rPr>
-      </w:pPr>
-      <w:r>
-        <w:rPr>
-          <w:b/>
-          <w:bCs/>
-          <w:color w:val="2E74B5" w:themeColor="accent1" w:themeShade="BF"/>
-          <w:sz w:val="52"/>
-          <w:szCs w:val="52"/>
-        </w:rPr>
-        <w:lastRenderedPageBreak/>
-        <w:t xml:space="preserve">TP 1 </w:t>
-      </w:r>
-      <w:r>
-        <w:rPr>
-          <w:b/>
-          <w:bCs/>
-          <w:color w:val="2E74B5" w:themeColor="accent1" w:themeShade="BF"/>
-          <w:sz w:val="52"/>
-          <w:szCs w:val="52"/>
-        </w:rPr>
-        <w:t>: Diagramme de cas d’utilisation</w:t>
-      </w:r>
-    </w:p>
-    <w:p>
-      <w:pPr>
-        <w:rPr>
-          <w:b/>
-          <w:bCs/>
-          <w:color w:val="2E74B5" w:themeColor="accent1" w:themeShade="BF"/>
-          <w:sz w:val="52"/>
-          <w:szCs w:val="52"/>
-        </w:rPr>
-      </w:pPr>
-    </w:p>
-    <w:p/>
-    <w:p>
-      <w:pPr>
-        <w:rPr>
-          <w:b/>
-          <w:bCs/>
-          <w:sz w:val="44"/>
-          <w:szCs w:val="44"/>
-          <w:u w:val="single"/>
-        </w:rPr>
-      </w:pPr>
-      <w:r>
-        <w:rPr>
-          <w:b/>
-          <w:bCs/>
-          <w:sz w:val="44"/>
-          <w:szCs w:val="44"/>
-          <w:u w:val="single"/>
-        </w:rPr>
-        <w:t>Exercice 1 :</w:t>
-      </w:r>
-    </w:p>
-    <w:p>
-      <w:pPr>
-        <w:rPr>
-          <w:b/>
-          <w:bCs/>
-          <w:sz w:val="44"/>
-          <w:szCs w:val="44"/>
-          <w:u w:val="single"/>
-        </w:rPr>
-      </w:pPr>
-    </w:p>
-    <w:p>
-      <w:pPr>
-        <w:rPr>
-          <w:sz w:val="32"/>
-          <w:szCs w:val="32"/>
-        </w:rPr>
-      </w:pPr>
-      <w:r>
-        <w:rPr>
-          <w:sz w:val="32"/>
-          <w:szCs w:val="32"/>
-        </w:rPr>
-        <w:t>Les acteurs du système d’inscription de l’INSAT sont :</w:t>
-      </w:r>
-    </w:p>
-    <w:p>
-      <w:pPr>
-        <w:numPr>
-          <w:ilvl w:val="0"/>
-          <w:numId w:val="23"/>
-        </w:numPr>
-        <w:spacing w:line="256" w:lineRule="auto"/>
-        <w:rPr>
-          <w:sz w:val="32"/>
-          <w:szCs w:val="32"/>
-        </w:rPr>
-      </w:pPr>
-      <w:r>
-        <w:rPr>
-          <w:b/>
-          <w:bCs/>
-          <w:sz w:val="32"/>
-          <w:szCs w:val="32"/>
-        </w:rPr>
-        <w:t>Étudiant</w:t>
-      </w:r>
-      <w:r>
-        <w:rPr>
-          <w:sz w:val="32"/>
-          <w:szCs w:val="32"/>
-        </w:rPr>
-        <w:t xml:space="preserve"> :</w:t>
-      </w:r>
-    </w:p>
-    <w:p>
-      <w:pPr>
-        <w:numPr>
-          <w:ilvl w:val="1"/>
-          <w:numId w:val="23"/>
-        </w:numPr>
-        <w:spacing w:line="256" w:lineRule="auto"/>
-        <w:rPr>
-          <w:sz w:val="32"/>
-          <w:szCs w:val="32"/>
-        </w:rPr>
-      </w:pPr>
-      <w:r>
-        <w:rPr>
-          <w:sz w:val="32"/>
-          <w:szCs w:val="32"/>
-        </w:rPr>
-        <w:t>Sélectionne les cours (4 obligatoires et 2 optionnels)</w:t>
-      </w:r>
-    </w:p>
-    <w:p>
-      <w:pPr>
-        <w:numPr>
-          <w:ilvl w:val="1"/>
-          <w:numId w:val="23"/>
-        </w:numPr>
-        <w:spacing w:line="256" w:lineRule="auto"/>
-        <w:rPr>
-          <w:sz w:val="32"/>
-          <w:szCs w:val="32"/>
-        </w:rPr>
-      </w:pPr>
-      <w:r>
-        <w:rPr>
-          <w:sz w:val="32"/>
-          <w:szCs w:val="32"/>
-        </w:rPr>
-        <w:t>Modifie ses choix pendant la période autorisée</w:t>
-      </w:r>
-    </w:p>
-    <w:p>
-      <w:pPr>
-        <w:numPr>
-          <w:ilvl w:val="1"/>
-          <w:numId w:val="23"/>
-        </w:numPr>
-        <w:spacing w:line="256" w:lineRule="auto"/>
-        <w:rPr>
-          <w:sz w:val="32"/>
-          <w:szCs w:val="32"/>
-        </w:rPr>
-      </w:pPr>
-      <w:r>
-        <w:rPr>
-          <w:sz w:val="32"/>
-          <w:szCs w:val="32"/>
-        </w:rPr>
-        <w:t>Consulte la facture générée par le système</w:t>
-      </w:r>
-    </w:p>
-    <w:p>
-      <w:pPr>
-        <w:numPr>
-          <w:ilvl w:val="0"/>
-          <w:numId w:val="23"/>
-        </w:numPr>
-        <w:spacing w:line="256" w:lineRule="auto"/>
-        <w:rPr>
-          <w:sz w:val="32"/>
-          <w:szCs w:val="32"/>
-        </w:rPr>
-      </w:pPr>
-      <w:r>
-        <w:rPr>
-          <w:b/>
-          <w:bCs/>
-          <w:sz w:val="32"/>
-          <w:szCs w:val="32"/>
-        </w:rPr>
-        <w:t>Chef du service des inscriptions</w:t>
-      </w:r>
-      <w:r>
-        <w:rPr>
-          <w:sz w:val="32"/>
-          <w:szCs w:val="32"/>
-        </w:rPr>
-        <w:t xml:space="preserve"> :</w:t>
-      </w:r>
-    </w:p>
-    <w:p>
-      <w:pPr>
-        <w:numPr>
-          <w:ilvl w:val="1"/>
-          <w:numId w:val="23"/>
-        </w:numPr>
-        <w:spacing w:line="256" w:lineRule="auto"/>
-        <w:rPr>
-          <w:sz w:val="32"/>
-          <w:szCs w:val="32"/>
-        </w:rPr>
-      </w:pPr>
-      <w:r>
-        <w:rPr>
-          <w:sz w:val="32"/>
-          <w:szCs w:val="32"/>
-        </w:rPr>
-        <w:t>Établit le programme des cours pour le semestre</w:t>
-      </w:r>
-    </w:p>
-    <w:p>
-      <w:pPr>
-        <w:numPr>
-          <w:ilvl w:val="0"/>
-          <w:numId w:val="23"/>
-        </w:numPr>
-        <w:spacing w:line="256" w:lineRule="auto"/>
-        <w:rPr>
-          <w:sz w:val="32"/>
-          <w:szCs w:val="32"/>
-        </w:rPr>
-      </w:pPr>
-      <w:r>
-        <w:rPr>
-          <w:b/>
-          <w:bCs/>
-          <w:sz w:val="32"/>
-          <w:szCs w:val="32"/>
-        </w:rPr>
-        <w:t>Enseignant</w:t>
-      </w:r>
-      <w:r>
-        <w:rPr>
-          <w:sz w:val="32"/>
-          <w:szCs w:val="32"/>
-        </w:rPr>
-        <w:t xml:space="preserve"> :</w:t>
-      </w:r>
-    </w:p>
-    <w:p>
-      <w:pPr>
-        <w:numPr>
-          <w:ilvl w:val="1"/>
-          <w:numId w:val="23"/>
-        </w:numPr>
-        <w:spacing w:line="256" w:lineRule="auto"/>
-        <w:rPr>
-          <w:sz w:val="32"/>
-          <w:szCs w:val="32"/>
-        </w:rPr>
-      </w:pPr>
-      <w:r>
-        <w:rPr>
-          <w:sz w:val="32"/>
-          <w:szCs w:val="32"/>
-        </w:rPr>
-        <w:t>Consulte son emploi du temps en fonction des cours qu’il dispense</w:t>
-      </w:r>
-    </w:p>
-    <w:p/>
-    <w:p/>
-    <w:p/>
-    <w:p/>
-    <w:p/>
-    <w:p/>
-    <w:p/>
-    <w:p/>
-    <w:p/>
-    <w:p/>
-    <w:p>
-      <w:r>
-        <w:t xml:space="preserve">Fait par Mohamed </w:t>
-      </w:r>
-      <w:proofErr w:type="spellStart"/>
-      <w:r>
-        <w:t>Masmoudi</w:t>
-      </w:r>
-      <w:proofErr w:type="spellEnd"/>
-      <w:r>
-        <w:t xml:space="preserve"> &amp; Youssef Gara</w:t>
-      </w:r>
-      <w:bookmarkStart w:id="0" w:name="_GoBack"/>
-      <w:bookmarkEnd w:id="0"/>
-    </w:p>
     <w:sectPr>
       <w:pgSz w:w="11906" w:h="16838"/>
       <w:pgMar w:top="1417" w:right="1417" w:bottom="1417" w:left="1417" w:header="708" w:footer="708" w:gutter="0"/>
@@ -8927,7 +8816,7 @@
   <w:abstractNum w:abstractNumId="8" w15:restartNumberingAfterBreak="0">
     <w:nsid w:val="1F7210D2"/>
     <w:multiLevelType w:val="multilevel"/>
-    <w:tmpl w:val="EAFC570A"/>
+    <w:tmpl w:val="5718C042"/>
     <w:lvl w:ilvl="0">
       <w:start w:val="1"/>
       <w:numFmt w:val="decimal"/>
@@ -8939,6 +8828,10 @@
         </w:tabs>
         <w:ind w:left="720" w:hanging="360"/>
       </w:pPr>
+      <w:rPr>
+        <w:b/>
+        <w:bCs/>
+      </w:rPr>
     </w:lvl>
     <w:lvl w:ilvl="1">
       <w:start w:val="1"/>
@@ -9308,6 +9201,92 @@
     </w:lvl>
   </w:abstractNum>
   <w:abstractNum w:abstractNumId="11" w15:restartNumberingAfterBreak="0">
+    <w:nsid w:val="2EC16700"/>
+    <w:multiLevelType w:val="hybridMultilevel"/>
+    <w:tmpl w:val="62D29EDC"/>
+    <w:lvl w:ilvl="0" w:tplc="040C000F">
+      <w:start w:val="1"/>
+      <w:numFmt w:val="decimal"/>
+      <w:lvlText w:val="%1."/>
+      <w:lvlJc w:val="left"/>
+      <w:pPr>
+        <w:ind w:left="720" w:hanging="360"/>
+      </w:pPr>
+    </w:lvl>
+    <w:lvl w:ilvl="1" w:tplc="040C0019" w:tentative="1">
+      <w:start w:val="1"/>
+      <w:numFmt w:val="lowerLetter"/>
+      <w:lvlText w:val="%2."/>
+      <w:lvlJc w:val="left"/>
+      <w:pPr>
+        <w:ind w:left="1440" w:hanging="360"/>
+      </w:pPr>
+    </w:lvl>
+    <w:lvl w:ilvl="2" w:tplc="040C001B" w:tentative="1">
+      <w:start w:val="1"/>
+      <w:numFmt w:val="lowerRoman"/>
+      <w:lvlText w:val="%3."/>
+      <w:lvlJc w:val="right"/>
+      <w:pPr>
+        <w:ind w:left="2160" w:hanging="180"/>
+      </w:pPr>
+    </w:lvl>
+    <w:lvl w:ilvl="3" w:tplc="040C000F" w:tentative="1">
+      <w:start w:val="1"/>
+      <w:numFmt w:val="decimal"/>
+      <w:lvlText w:val="%4."/>
+      <w:lvlJc w:val="left"/>
+      <w:pPr>
+        <w:ind w:left="2880" w:hanging="360"/>
+      </w:pPr>
+    </w:lvl>
+    <w:lvl w:ilvl="4" w:tplc="040C0019" w:tentative="1">
+      <w:start w:val="1"/>
+      <w:numFmt w:val="lowerLetter"/>
+      <w:lvlText w:val="%5."/>
+      <w:lvlJc w:val="left"/>
+      <w:pPr>
+        <w:ind w:left="3600" w:hanging="360"/>
+      </w:pPr>
+    </w:lvl>
+    <w:lvl w:ilvl="5" w:tplc="040C001B" w:tentative="1">
+      <w:start w:val="1"/>
+      <w:numFmt w:val="lowerRoman"/>
+      <w:lvlText w:val="%6."/>
+      <w:lvlJc w:val="right"/>
+      <w:pPr>
+        <w:ind w:left="4320" w:hanging="180"/>
+      </w:pPr>
+    </w:lvl>
+    <w:lvl w:ilvl="6" w:tplc="040C000F" w:tentative="1">
+      <w:start w:val="1"/>
+      <w:numFmt w:val="decimal"/>
+      <w:lvlText w:val="%7."/>
+      <w:lvlJc w:val="left"/>
+      <w:pPr>
+        <w:ind w:left="5040" w:hanging="360"/>
+      </w:pPr>
+    </w:lvl>
+    <w:lvl w:ilvl="7" w:tplc="040C0019" w:tentative="1">
+      <w:start w:val="1"/>
+      <w:numFmt w:val="lowerLetter"/>
+      <w:lvlText w:val="%8."/>
+      <w:lvlJc w:val="left"/>
+      <w:pPr>
+        <w:ind w:left="5760" w:hanging="360"/>
+      </w:pPr>
+    </w:lvl>
+    <w:lvl w:ilvl="8" w:tplc="040C001B" w:tentative="1">
+      <w:start w:val="1"/>
+      <w:numFmt w:val="lowerRoman"/>
+      <w:lvlText w:val="%9."/>
+      <w:lvlJc w:val="right"/>
+      <w:pPr>
+        <w:ind w:left="6480" w:hanging="180"/>
+      </w:pPr>
+    </w:lvl>
+  </w:abstractNum>
+  <w:abstractNum w:abstractNumId="12" w15:restartNumberingAfterBreak="0">
     <w:nsid w:val="3C6D71AA"/>
     <w:multiLevelType w:val="hybridMultilevel"/>
     <w:tmpl w:val="D38884DA"/>
@@ -9393,7 +9372,7 @@
       </w:pPr>
     </w:lvl>
   </w:abstractNum>
-  <w:abstractNum w:abstractNumId="12" w15:restartNumberingAfterBreak="0">
+  <w:abstractNum w:abstractNumId="13" w15:restartNumberingAfterBreak="0">
     <w:nsid w:val="3D034B7B"/>
     <w:multiLevelType w:val="multilevel"/>
     <w:tmpl w:val="CDBAE4F2"/>
@@ -9542,7 +9521,7 @@
       </w:rPr>
     </w:lvl>
   </w:abstractNum>
-  <w:abstractNum w:abstractNumId="13" w15:restartNumberingAfterBreak="0">
+  <w:abstractNum w:abstractNumId="14" w15:restartNumberingAfterBreak="0">
     <w:nsid w:val="3F1E353C"/>
     <w:multiLevelType w:val="multilevel"/>
     <w:tmpl w:val="FF7CC7A0"/>
@@ -9691,7 +9670,7 @@
       </w:rPr>
     </w:lvl>
   </w:abstractNum>
-  <w:abstractNum w:abstractNumId="14" w15:restartNumberingAfterBreak="0">
+  <w:abstractNum w:abstractNumId="15" w15:restartNumberingAfterBreak="0">
     <w:nsid w:val="446F0A95"/>
     <w:multiLevelType w:val="multilevel"/>
     <w:tmpl w:val="583EACA0"/>
@@ -9840,7 +9819,7 @@
       </w:rPr>
     </w:lvl>
   </w:abstractNum>
-  <w:abstractNum w:abstractNumId="15" w15:restartNumberingAfterBreak="0">
+  <w:abstractNum w:abstractNumId="16" w15:restartNumberingAfterBreak="0">
     <w:nsid w:val="59A55203"/>
     <w:multiLevelType w:val="multilevel"/>
     <w:tmpl w:val="E8B02C70"/>
@@ -9989,7 +9968,7 @@
       </w:rPr>
     </w:lvl>
   </w:abstractNum>
-  <w:abstractNum w:abstractNumId="16" w15:restartNumberingAfterBreak="0">
+  <w:abstractNum w:abstractNumId="17" w15:restartNumberingAfterBreak="0">
     <w:nsid w:val="5DEE49A5"/>
     <w:multiLevelType w:val="multilevel"/>
     <w:tmpl w:val="12B86EEA"/>
@@ -10138,7 +10117,7 @@
       </w:rPr>
     </w:lvl>
   </w:abstractNum>
-  <w:abstractNum w:abstractNumId="17" w15:restartNumberingAfterBreak="0">
+  <w:abstractNum w:abstractNumId="18" w15:restartNumberingAfterBreak="0">
     <w:nsid w:val="5FB14273"/>
     <w:multiLevelType w:val="multilevel"/>
     <w:tmpl w:val="0BE6BA62"/>
@@ -10287,7 +10266,7 @@
       </w:rPr>
     </w:lvl>
   </w:abstractNum>
-  <w:abstractNum w:abstractNumId="18" w15:restartNumberingAfterBreak="0">
+  <w:abstractNum w:abstractNumId="19" w15:restartNumberingAfterBreak="0">
     <w:nsid w:val="62CC6D27"/>
     <w:multiLevelType w:val="multilevel"/>
     <w:tmpl w:val="70F86D76"/>
@@ -10436,7 +10415,7 @@
       </w:rPr>
     </w:lvl>
   </w:abstractNum>
-  <w:abstractNum w:abstractNumId="19" w15:restartNumberingAfterBreak="0">
+  <w:abstractNum w:abstractNumId="20" w15:restartNumberingAfterBreak="0">
     <w:nsid w:val="63EE6600"/>
     <w:multiLevelType w:val="multilevel"/>
     <w:tmpl w:val="D060909C"/>
@@ -10553,7 +10532,7 @@
       </w:pPr>
     </w:lvl>
   </w:abstractNum>
-  <w:abstractNum w:abstractNumId="20" w15:restartNumberingAfterBreak="0">
+  <w:abstractNum w:abstractNumId="21" w15:restartNumberingAfterBreak="0">
     <w:nsid w:val="670A463D"/>
     <w:multiLevelType w:val="multilevel"/>
     <w:tmpl w:val="8620E5E4"/>
@@ -10702,7 +10681,7 @@
       </w:rPr>
     </w:lvl>
   </w:abstractNum>
-  <w:abstractNum w:abstractNumId="21" w15:restartNumberingAfterBreak="0">
+  <w:abstractNum w:abstractNumId="22" w15:restartNumberingAfterBreak="0">
     <w:nsid w:val="6DE069D4"/>
     <w:multiLevelType w:val="multilevel"/>
     <w:tmpl w:val="95009F20"/>
@@ -10851,7 +10830,7 @@
       </w:rPr>
     </w:lvl>
   </w:abstractNum>
-  <w:abstractNum w:abstractNumId="22" w15:restartNumberingAfterBreak="0">
+  <w:abstractNum w:abstractNumId="23" w15:restartNumberingAfterBreak="0">
     <w:nsid w:val="705009C2"/>
     <w:multiLevelType w:val="multilevel"/>
     <w:tmpl w:val="181E75AE"/>
@@ -11000,7 +10979,7 @@
       </w:rPr>
     </w:lvl>
   </w:abstractNum>
-  <w:abstractNum w:abstractNumId="23" w15:restartNumberingAfterBreak="0">
+  <w:abstractNum w:abstractNumId="24" w15:restartNumberingAfterBreak="0">
     <w:nsid w:val="76173399"/>
     <w:multiLevelType w:val="multilevel"/>
     <w:tmpl w:val="3F46E50E"/>
@@ -11149,7 +11128,7 @@
       </w:rPr>
     </w:lvl>
   </w:abstractNum>
-  <w:abstractNum w:abstractNumId="24" w15:restartNumberingAfterBreak="0">
+  <w:abstractNum w:abstractNumId="25" w15:restartNumberingAfterBreak="0">
     <w:nsid w:val="7CAB01CD"/>
     <w:multiLevelType w:val="hybridMultilevel"/>
     <w:tmpl w:val="70DACE32"/>
@@ -11266,19 +11245,19 @@
     <w:abstractNumId w:val="8"/>
   </w:num>
   <w:num w:numId="2">
-    <w:abstractNumId w:val="14"/>
+    <w:abstractNumId w:val="15"/>
   </w:num>
   <w:num w:numId="3">
     <w:abstractNumId w:val="4"/>
   </w:num>
   <w:num w:numId="4">
-    <w:abstractNumId w:val="16"/>
+    <w:abstractNumId w:val="17"/>
   </w:num>
   <w:num w:numId="5">
-    <w:abstractNumId w:val="12"/>
+    <w:abstractNumId w:val="13"/>
   </w:num>
   <w:num w:numId="6">
-    <w:abstractNumId w:val="15"/>
+    <w:abstractNumId w:val="16"/>
   </w:num>
   <w:num w:numId="7">
     <w:abstractNumId w:val="3"/>
@@ -11290,13 +11269,13 @@
     <w:abstractNumId w:val="5"/>
   </w:num>
   <w:num w:numId="10">
-    <w:abstractNumId w:val="20"/>
+    <w:abstractNumId w:val="21"/>
   </w:num>
   <w:num w:numId="11">
-    <w:abstractNumId w:val="23"/>
+    <w:abstractNumId w:val="24"/>
   </w:num>
   <w:num w:numId="12">
-    <w:abstractNumId w:val="21"/>
+    <w:abstractNumId w:val="22"/>
   </w:num>
   <w:num w:numId="13">
     <w:abstractNumId w:val="1"/>
@@ -11311,25 +11290,25 @@
     <w:abstractNumId w:val="0"/>
   </w:num>
   <w:num w:numId="17">
-    <w:abstractNumId w:val="13"/>
+    <w:abstractNumId w:val="14"/>
   </w:num>
   <w:num w:numId="18">
-    <w:abstractNumId w:val="18"/>
+    <w:abstractNumId w:val="19"/>
   </w:num>
   <w:num w:numId="19">
-    <w:abstractNumId w:val="22"/>
+    <w:abstractNumId w:val="23"/>
   </w:num>
   <w:num w:numId="20">
-    <w:abstractNumId w:val="11"/>
+    <w:abstractNumId w:val="12"/>
   </w:num>
   <w:num w:numId="21">
     <w:abstractNumId w:val="7"/>
   </w:num>
   <w:num w:numId="22">
-    <w:abstractNumId w:val="24"/>
+    <w:abstractNumId w:val="25"/>
   </w:num>
   <w:num w:numId="23">
-    <w:abstractNumId w:val="19"/>
+    <w:abstractNumId w:val="20"/>
     <w:lvlOverride w:ilvl="0">
       <w:startOverride w:val="1"/>
     </w:lvlOverride>
@@ -11360,7 +11339,10 @@
     <w:abstractNumId w:val="2"/>
   </w:num>
   <w:num w:numId="25">
-    <w:abstractNumId w:val="17"/>
+    <w:abstractNumId w:val="18"/>
+  </w:num>
+  <w:num w:numId="26">
+    <w:abstractNumId w:val="11"/>
   </w:num>
 </w:numbering>
 </file>

</xml_diff>